<commit_message>
Add File Upload Option
</commit_message>
<xml_diff>
--- a/Codebase/Refassist Codebase/exports/report.docx
+++ b/Codebase/Refassist Codebase/exports/report.docx
@@ -18,9 +18,9 @@
         <w:br/>
         <w:t>1. Overview</w:t>
         <w:br/>
-        <w:t>- Type detected: journal article</w:t>
+        <w:t>- Type detected: conference paper</w:t>
         <w:br/>
-        <w:t>- DOI: 10.1016/j.jsv.2004.07.007</w:t>
+        <w:t>- DOI: 10.1109/tpami.2018.2844175</w:t>
         <w:br/>
         <w:t>- Primary source: Consensus</w:t>
         <w:br/>
@@ -34,44 +34,50 @@
         <w:br/>
         <w:t>3. Corrections Applied</w:t>
         <w:br/>
-        <w:t>- journal_abbrev: J. Sound Vib. → Missing journal name  (source: Unknown)</w:t>
+        <w:t>- journal_abbrev: MISSING → Missing journal name  (source: Unknown)</w:t>
         <w:br/>
-        <w:t>- authors: Holopainen T., Tenhunen A., Arkio A. → Timo Holopainen, A. Tenhunen, Antero Arkkio  (source: Unknown)</w:t>
+        <w:t>- authors: K. He, G. Gkioxari, P. Dollár, R. Girshick → Kaiming He, Georgia Gkioxari, Piotr Dollár, Ross Girshick  (source: Unknown)</w:t>
         <w:br/>
-        <w:t>- journal_name: MISSING → Journal of Sound and Vibration  (source: Unknown)</w:t>
+        <w:t>- journal_name: MISSING → IEEE Transactions on Pattern Analysis and Machine Intelligence  (source: Unknown)</w:t>
         <w:br/>
-        <w:t>- journal_abbrev: J. Sound Vib. → Journal of Sound and Vibration  (source: Unknown)</w:t>
+        <w:t>- journal_abbrev: MISSING → IEEE Trans. Pattern Anal. Mach. Intell.  (source: Unknown)</w:t>
         <w:br/>
-        <w:t>- issue: 3–5 → 3-5  (source: Unknown)</w:t>
+        <w:t>- volume: MISSING → 42  (source: Unknown)</w:t>
         <w:br/>
-        <w:t>- pages: 733–755 → 733-755  (source: Unknown)</w:t>
+        <w:t>- issue: MISSING → 2  (source: Unknown)</w:t>
         <w:br/>
-        <w:t>- doi: MISSING → 10.1016/j.jsv.2004.07.007  (source: Unknown)</w:t>
+        <w:t>- pages: 2961-2969 → 386-397  (source: Unknown)</w:t>
         <w:br/>
-        <w:t>- month: MISSING → 6  (source: Unknown)</w:t>
+        <w:t>- doi: MISSING → 10.1109/tpami.2018.2844175  (source: Unknown)</w:t>
+        <w:br/>
+        <w:t>- year: 2017 → 2020  (source: Unknown)</w:t>
+        <w:br/>
+        <w:t>- month: MISSING → 2  (source: Unknown)</w:t>
         <w:br/>
         <w:br/>
         <w:t>4. Provenance (Source per Field)</w:t>
         <w:br/>
-        <w:t>- title: Electromechanical interaction in rotordynamics of cage induction motors  (source: Not available)</w:t>
+        <w:t>- title: Mask R-CNN  (source: Not available)</w:t>
         <w:br/>
-        <w:t>- authors: Timo Holopainen, A. Tenhunen, Antero Arkkio  (source: Not available)</w:t>
+        <w:t>- authors: Kaiming He, Georgia Gkioxari, Piotr Dollár, Ross Girshick  (source: Not available)</w:t>
         <w:br/>
-        <w:t>- journal_name: Journal of Sound and Vibration  (source: Not available)</w:t>
+        <w:t>- journal_name: IEEE Transactions on Pattern Analysis and Machine Intelligence  (source: Not available)</w:t>
         <w:br/>
-        <w:t>- journal_abbrev: Journal of Sound and Vibration  (source: Not available)</w:t>
+        <w:t>- journal_abbrev: IEEE Trans. Pattern Anal. Mach. Intell.  (source: Not available)</w:t>
         <w:br/>
-        <w:t>- volume: 284  (source: Not available)</w:t>
+        <w:t>- conference_name: Proceedings of the IEEE International Conference on Computer Vision (ICCV)  (source: Not available)</w:t>
         <w:br/>
-        <w:t>- issue: 3-5  (source: Not available)</w:t>
+        <w:t>- volume: 42  (source: Not available)</w:t>
         <w:br/>
-        <w:t>- pages: 733-755  (source: Not available)</w:t>
+        <w:t>- issue: 2  (source: Not available)</w:t>
         <w:br/>
-        <w:t>- year: 2005  (source: Not available)</w:t>
+        <w:t>- pages: 386-397  (source: Not available)</w:t>
         <w:br/>
-        <w:t>- month: 6  (source: Not available)</w:t>
+        <w:t>- year: 2020  (source: Not available)</w:t>
         <w:br/>
-        <w:t>- doi: 10.1016/j.jsv.2004.07.007  (source: Not available)</w:t>
+        <w:t>- month: 2  (source: Not available)</w:t>
+        <w:br/>
+        <w:t>- doi: 10.1109/tpami.2018.2844175  (source: Not available)</w:t>
         <w:br/>
         <w:br/>
         <w:t>5. Formatting Strategy</w:t>
@@ -81,7 +87,7 @@
         <w:br/>
         <w:t>6. Final Formatted Reference</w:t>
         <w:br/>
-        <w:t>T. Holopainen, A. Tenhunen, and A. Arkkio, "Electromechanical interaction in rotordynamics of cage induction motors," *Journal of Sound and Vibration*, vol. 284, no. 3-5, pp. 733–755, Jun. 2005, https://doi.org/10.1016/j.jsv.2004.07.007.</w:t>
+        <w:t>K. He, G. Gkioxari, P. Dollár, and R. Girshick, "Mask R-CNN," in *Proceedings of the IEEE International Conference on Computer Vision (ICCV)*, pp. 386-397, Feb. 2020, https://doi.org/10.1109/tpami.2018.2844175.</w:t>
         <w:br/>
         <w:br/>
         <w:t>7. Suggested Actions</w:t>

</xml_diff>